<commit_message>
fix Drag and Drop operation on equation. fix cancel and create copy
</commit_message>
<xml_diff>
--- a/Assets/TempWord/question word.docx
+++ b/Assets/TempWord/question word.docx
@@ -508,6 +508,71 @@
           <w:szCs w:val="32"/>
         </w:rPr>
       </w:pPr>
+    </w:p>
+    <w:p>
+      <w:pPr>
+        <w:rPr>
+          <w:sz w:val="28"/>
+          <w:szCs w:val="32"/>
+        </w:rPr>
+      </w:pPr>
+    </w:p>
+    <w:p>
+      <w:pPr>
+        <w:rPr>
+          <w:sz w:val="28"/>
+          <w:szCs w:val="32"/>
+        </w:rPr>
+      </w:pPr>
+    </w:p>
+    <w:p>
+      <w:pPr>
+        <w:rPr>
+          <w:sz w:val="28"/>
+          <w:szCs w:val="32"/>
+        </w:rPr>
+      </w:pPr>
+    </w:p>
+    <w:p>
+      <w:pPr>
+        <w:rPr>
+          <w:sz w:val="28"/>
+          <w:szCs w:val="32"/>
+        </w:rPr>
+      </w:pPr>
+    </w:p>
+    <w:p>
+      <w:pPr>
+        <w:rPr>
+          <w:sz w:val="28"/>
+          <w:szCs w:val="32"/>
+        </w:rPr>
+      </w:pPr>
+    </w:p>
+    <w:p>
+      <w:pPr>
+        <w:rPr>
+          <w:sz w:val="28"/>
+          <w:szCs w:val="32"/>
+        </w:rPr>
+      </w:pPr>
+    </w:p>
+    <w:p>
+      <w:pPr>
+        <w:rPr>
+          <w:rFonts w:hint="eastAsia"/>
+          <w:sz w:val="28"/>
+          <w:szCs w:val="32"/>
+        </w:rPr>
+      </w:pPr>
+    </w:p>
+    <w:p>
+      <w:pPr>
+        <w:rPr>
+          <w:sz w:val="28"/>
+          <w:szCs w:val="32"/>
+        </w:rPr>
+      </w:pPr>
       <m:oMath>
         <m:r>
           <w:rPr>
@@ -592,31 +657,7 @@
               <w:sz w:val="48"/>
               <w:szCs w:val="52"/>
             </w:rPr>
-            <m:t>cosA+</m:t>
-          </m:r>
-          <m:r>
-            <w:rPr>
-              <w:rFonts w:ascii="Cambria Math" w:hAnsi="Cambria Math"/>
-              <w:sz w:val="48"/>
-              <w:szCs w:val="52"/>
-            </w:rPr>
-            <m:t>cosAcos2B</m:t>
-          </m:r>
-          <m:r>
-            <w:rPr>
-              <w:rFonts w:ascii="Cambria Math" w:hAnsi="Cambria Math"/>
-              <w:sz w:val="48"/>
-              <w:szCs w:val="52"/>
-            </w:rPr>
-            <m:t>-</m:t>
-          </m:r>
-          <m:r>
-            <w:rPr>
-              <w:rFonts w:ascii="Cambria Math" w:hAnsi="Cambria Math"/>
-              <w:sz w:val="48"/>
-              <w:szCs w:val="52"/>
-            </w:rPr>
-            <m:t>sinAsin2B=sin2B</m:t>
+            <m:t>cosA+cosAcos2B-sinAsin2B=sin2B</m:t>
           </m:r>
         </m:oMath>
       </m:oMathPara>
@@ -707,15 +748,7 @@
             <w:sz w:val="48"/>
             <w:szCs w:val="52"/>
           </w:rPr>
-          <m:t>=</m:t>
-        </m:r>
-        <m:r>
-          <w:rPr>
-            <w:rFonts w:ascii="Cambria Math" w:hAnsi="Cambria Math"/>
-            <w:sz w:val="48"/>
-            <w:szCs w:val="52"/>
-          </w:rPr>
-          <m:t>2sinBcosB</m:t>
+          <m:t>=2sinBcosB</m:t>
         </m:r>
       </m:oMath>
       <w:r>
@@ -730,7 +763,6 @@
     <w:p>
       <w:pPr>
         <w:rPr>
-          <w:rFonts w:hint="eastAsia"/>
           <w:sz w:val="48"/>
           <w:szCs w:val="52"/>
         </w:rPr>
@@ -827,23 +859,7 @@
               <w:sz w:val="48"/>
               <w:szCs w:val="52"/>
             </w:rPr>
-            <m:t>(A+2B)</m:t>
-          </m:r>
-          <m:r>
-            <w:rPr>
-              <w:rFonts w:ascii="Cambria Math" w:hAnsi="Cambria Math"/>
-              <w:sz w:val="48"/>
-              <w:szCs w:val="52"/>
-            </w:rPr>
-            <m:t>=</m:t>
-          </m:r>
-          <m:r>
-            <w:rPr>
-              <w:rFonts w:ascii="Cambria Math" w:hAnsi="Cambria Math"/>
-              <w:sz w:val="48"/>
-              <w:szCs w:val="52"/>
-            </w:rPr>
-            <m:t>sin2B</m:t>
+            <m:t>(A+2B)=sin2B</m:t>
           </m:r>
         </m:oMath>
       </m:oMathPara>
@@ -882,31 +898,7 @@
               <w:sz w:val="48"/>
               <w:szCs w:val="52"/>
             </w:rPr>
-            <m:t>(A+2B)=</m:t>
-          </m:r>
-          <m:r>
-            <w:rPr>
-              <w:rFonts w:ascii="Cambria Math" w:hAnsi="Cambria Math"/>
-              <w:sz w:val="48"/>
-              <w:szCs w:val="52"/>
-            </w:rPr>
-            <m:t>2</m:t>
-          </m:r>
-          <m:r>
-            <w:rPr>
-              <w:rFonts w:ascii="Cambria Math" w:hAnsi="Cambria Math"/>
-              <w:sz w:val="48"/>
-              <w:szCs w:val="52"/>
-            </w:rPr>
-            <m:t>sin</m:t>
-          </m:r>
-          <m:r>
-            <w:rPr>
-              <w:rFonts w:ascii="Cambria Math" w:hAnsi="Cambria Math"/>
-              <w:sz w:val="48"/>
-              <w:szCs w:val="52"/>
-            </w:rPr>
-            <m:t>BcosB</m:t>
+            <m:t>(A+2B)=2sinBcosB</m:t>
           </m:r>
         </m:oMath>
       </m:oMathPara>
@@ -993,15 +985,7 @@
               <w:sz w:val="48"/>
               <w:szCs w:val="52"/>
             </w:rPr>
-            <m:t>B</m:t>
-          </m:r>
-          <m:r>
-            <w:rPr>
-              <w:rFonts w:ascii="Cambria Math" w:hAnsi="Cambria Math"/>
-              <w:sz w:val="48"/>
-              <w:szCs w:val="52"/>
-            </w:rPr>
-            <m:t>=2sinBcosB</m:t>
+            <m:t>B=2sinBcosB</m:t>
           </m:r>
         </m:oMath>
       </m:oMathPara>
@@ -1096,7 +1080,6 @@
     <w:p>
       <w:pPr>
         <w:rPr>
-          <w:rFonts w:hint="eastAsia"/>
           <w:sz w:val="28"/>
           <w:szCs w:val="32"/>
         </w:rPr>
@@ -1105,7 +1088,6 @@
     <w:p>
       <w:pPr>
         <w:rPr>
-          <w:rFonts w:hint="eastAsia"/>
           <w:sz w:val="48"/>
           <w:szCs w:val="52"/>
         </w:rPr>
@@ -1230,41 +1212,12 @@
               <w:sz w:val="48"/>
               <w:szCs w:val="52"/>
             </w:rPr>
-            <m:t>=2</m:t>
+            <m:t>=2cosXcosY</m:t>
           </m:r>
           <m:r>
-            <w:rPr>
-              <w:rFonts w:ascii="Cambria Math" w:hAnsi="Cambria Math"/>
-              <w:sz w:val="48"/>
-              <w:szCs w:val="52"/>
-            </w:rPr>
-            <m:t>cos</m:t>
-          </m:r>
-          <m:r>
-            <w:rPr>
-              <w:rFonts w:ascii="Cambria Math" w:hAnsi="Cambria Math"/>
-              <w:sz w:val="48"/>
-              <w:szCs w:val="52"/>
-            </w:rPr>
-            <m:t>X</m:t>
-          </m:r>
-          <m:r>
-            <w:rPr>
-              <w:rFonts w:ascii="Cambria Math" w:hAnsi="Cambria Math"/>
-              <w:sz w:val="48"/>
-              <w:szCs w:val="52"/>
-            </w:rPr>
-            <m:t>cos</m:t>
-          </m:r>
-          <m:r>
-            <w:rPr>
-              <w:rFonts w:ascii="Cambria Math" w:hAnsi="Cambria Math"/>
-              <w:sz w:val="48"/>
-              <w:szCs w:val="52"/>
-            </w:rPr>
-            <m:t>Y</m:t>
-          </m:r>
-          <m:r>
+            <m:rPr>
+              <m:sty m:val="p"/>
+            </m:rPr>
             <w:rPr>
               <w:rFonts w:ascii="Cambria Math" w:hAnsi="Cambria Math"/>
               <w:sz w:val="48"/>
@@ -1341,7 +1294,6 @@
     <w:p>
       <w:pPr>
         <w:rPr>
-          <w:rFonts w:hint="eastAsia"/>
           <w:sz w:val="28"/>
           <w:szCs w:val="32"/>
         </w:rPr>
@@ -1352,7 +1304,6 @@
         <w:widowControl/>
         <w:jc w:val="left"/>
         <w:rPr>
-          <w:rFonts w:hint="eastAsia"/>
           <w:sz w:val="28"/>
           <w:szCs w:val="32"/>
         </w:rPr>

</xml_diff>